<commit_message>
feat: install nodejs (remove unsed mv things)
</commit_message>
<xml_diff>
--- a/build/docx/main.docx
+++ b/build/docx/main.docx
@@ -2623,24 +2623,6 @@
           <w:rStyle w:val="VerbatimChar"/>
         </w:rPr>
         <w:t xml:space="preserve">curl -o node-v6.10.0-linux-x64.tar.xz https://nodejs.org/dist/v6.10.0/node-v6.10.0-linux-x64.tar.xz</w:t>
-      </w:r>
-      <w:r>
-        <w:br w:type="textWrapping"/>
-      </w:r>
-      <w:r>
-        <w:rPr>
-          <w:rStyle w:val="VerbatimChar"/>
-        </w:rPr>
-        <w:t xml:space="preserve">mv /opt/</w:t>
-      </w:r>
-      <w:r>
-        <w:br w:type="textWrapping"/>
-      </w:r>
-      <w:r>
-        <w:rPr>
-          <w:rStyle w:val="VerbatimChar"/>
-        </w:rPr>
-        <w:t xml:space="preserve">cd /opt/</w:t>
       </w:r>
       <w:r>
         <w:br w:type="textWrapping"/>
@@ -3384,7 +3366,7 @@
     </w:lvl>
   </w:abstractNum>
   <w:abstractNum w:abstractNumId="990">
-    <w:nsid w:val="d86f1243"/>
+    <w:nsid w:val="c8cb399b"/>
     <w:multiLevelType w:val="multilevel"/>
     <w:lvl w:ilvl="0">
       <w:numFmt w:val="bullet"/>
@@ -3465,7 +3447,7 @@
     </w:lvl>
   </w:abstractNum>
   <w:abstractNum w:abstractNumId="99411">
-    <w:nsid w:val="35522fff"/>
+    <w:nsid w:val="bb73d90c"/>
     <w:multiLevelType w:val="multilevel"/>
     <w:lvl w:ilvl="0">
       <w:start w:val="1"/>
@@ -3553,7 +3535,7 @@
     </w:lvl>
   </w:abstractNum>
   <w:abstractNum w:abstractNumId="99412">
-    <w:nsid w:val="9b60046e"/>
+    <w:nsid w:val="42db264e"/>
     <w:multiLevelType w:val="multilevel"/>
     <w:lvl w:ilvl="0">
       <w:start w:val="2"/>
@@ -3641,7 +3623,7 @@
     </w:lvl>
   </w:abstractNum>
   <w:abstractNum w:abstractNumId="99413">
-    <w:nsid w:val="33990961"/>
+    <w:nsid w:val="2dde4ca7"/>
     <w:multiLevelType w:val="multilevel"/>
     <w:lvl w:ilvl="0">
       <w:start w:val="3"/>
@@ -3729,7 +3711,7 @@
     </w:lvl>
   </w:abstractNum>
   <w:abstractNum w:abstractNumId="991">
-    <w:nsid w:val="792b01af"/>
+    <w:nsid w:val="b6fd171d"/>
     <w:multiLevelType w:val="multilevel"/>
     <w:lvl w:ilvl="0">
       <w:numFmt w:val="bullet"/>

</xml_diff>